<commit_message>
the report of assignment2
</commit_message>
<xml_diff>
--- a/Taihao Li_AssignmetNo (2).docx
+++ b/Taihao Li_AssignmetNo (2).docx
@@ -668,7 +668,6 @@
           <w:lang w:val="en-US" w:eastAsia="zh-CN"/>
         </w:rPr>
       </w:pPr>
-      <w:bookmarkStart w:id="0" w:name="_GoBack"/>
       <w:r>
         <w:rPr>
           <w:rFonts w:hint="default"/>
@@ -677,7 +676,6 @@
         <w:t>I created a new main class called Algorithm to run this program.</w:t>
       </w:r>
     </w:p>
-    <w:bookmarkEnd w:id="0"/>
     <w:p>
       <w:pPr>
         <w:pStyle w:val="10"/>
@@ -762,7 +760,7 @@
           <w:rFonts w:hint="eastAsia"/>
           <w:lang w:val="en-US" w:eastAsia="zh-CN"/>
         </w:rPr>
-        <w:t>The Times of partially-ordered,random and reverse-ordered array all obey the graph of a function like F(n)=C (n^x )and C&gt;0, X&gt;0.</w:t>
+        <w:t>1、The Times of partially-ordered,random and reverse-ordered array all obey the graph of a function like F(n)=C (n^x )and C&gt;0, X&gt;0.</w:t>
       </w:r>
     </w:p>
     <w:p>
@@ -779,13 +777,158 @@
           <w:rFonts w:hint="eastAsia"/>
           <w:lang w:val="en-US" w:eastAsia="zh-CN"/>
         </w:rPr>
-        <w:t>Besides,as the order of growth,the sort time of reverse-ordered array  is  greater than random array,</w:t>
-      </w:r>
-    </w:p>
-    <w:p>
-      <w:pPr>
-        <w:pStyle w:val="10"/>
-        <w:bidi w:val="0"/>
+        <w:t>Besides,as the order of growth,the sort time of</w:t>
+      </w:r>
+      <w:bookmarkStart w:id="0" w:name="OLE_LINK1"/>
+      <w:r>
+        <w:rPr>
+          <w:rFonts w:hint="eastAsia"/>
+          <w:lang w:val="en-US" w:eastAsia="zh-CN"/>
+        </w:rPr>
+        <w:t xml:space="preserve"> reverse-ordered array</w:t>
+      </w:r>
+      <w:bookmarkEnd w:id="0"/>
+      <w:r>
+        <w:rPr>
+          <w:rFonts w:hint="eastAsia"/>
+          <w:lang w:val="en-US" w:eastAsia="zh-CN"/>
+        </w:rPr>
+        <w:t xml:space="preserve">  is  greater than random array,</w:t>
+      </w:r>
+    </w:p>
+    <w:p>
+      <w:pPr>
+        <w:pStyle w:val="10"/>
+        <w:bidi w:val="0"/>
+        <w:rPr>
+          <w:rFonts w:hint="eastAsia"/>
+          <w:lang w:val="en-US" w:eastAsia="zh-CN"/>
+        </w:rPr>
+      </w:pPr>
+      <w:r>
+        <w:rPr>
+          <w:rFonts w:hint="eastAsia"/>
+          <w:lang w:val="en-US" w:eastAsia="zh-CN"/>
+        </w:rPr>
+        <w:t>And the sort time of  random array is greater than partially-ordered array.</w:t>
+      </w:r>
+    </w:p>
+    <w:p>
+      <w:pPr>
+        <w:pStyle w:val="10"/>
+        <w:bidi w:val="0"/>
+        <w:rPr>
+          <w:rFonts w:hint="eastAsia"/>
+          <w:lang w:val="en-US" w:eastAsia="zh-CN"/>
+        </w:rPr>
+      </w:pPr>
+    </w:p>
+    <w:p>
+      <w:pPr>
+        <w:pStyle w:val="10"/>
+        <w:numPr>
+          <w:ilvl w:val="0"/>
+          <w:numId w:val="2"/>
+        </w:numPr>
+        <w:bidi w:val="0"/>
+        <w:rPr>
+          <w:rFonts w:hint="eastAsia" w:eastAsia="宋体"/>
+          <w:lang w:val="en-US" w:eastAsia="zh-CN"/>
+        </w:rPr>
+      </w:pPr>
+      <w:r>
+        <w:rPr>
+          <w:rFonts w:hint="eastAsia" w:eastAsia="宋体"/>
+          <w:lang w:val="en-US" w:eastAsia="zh-CN"/>
+        </w:rPr>
+        <w:t>t*E-3 =time, plotting log n along the x-axis,log t along the y-axis;Their relationship is liner.  They are similar to log t=k*log n</w:t>
+      </w:r>
+    </w:p>
+    <w:p>
+      <w:pPr>
+        <w:pStyle w:val="10"/>
+        <w:numPr>
+          <w:numId w:val="0"/>
+        </w:numPr>
+        <w:bidi w:val="0"/>
+        <w:ind w:firstLine="660" w:firstLineChars="300"/>
+        <w:rPr>
+          <w:rFonts w:hint="eastAsia" w:eastAsia="宋体"/>
+          <w:lang w:val="en-US" w:eastAsia="zh-CN"/>
+        </w:rPr>
+      </w:pPr>
+      <w:r>
+        <w:rPr>
+          <w:rFonts w:hint="eastAsia" w:eastAsia="宋体"/>
+          <w:lang w:val="en-US" w:eastAsia="zh-CN"/>
+        </w:rPr>
+        <w:t>set the slope of random array as K1;</w:t>
+      </w:r>
+    </w:p>
+    <w:p>
+      <w:pPr>
+        <w:pStyle w:val="10"/>
+        <w:numPr>
+          <w:numId w:val="0"/>
+        </w:numPr>
+        <w:bidi w:val="0"/>
+        <w:ind w:firstLine="660" w:firstLineChars="300"/>
+        <w:rPr>
+          <w:rFonts w:hint="eastAsia"/>
+          <w:lang w:val="en-US" w:eastAsia="zh-CN"/>
+        </w:rPr>
+      </w:pPr>
+      <w:r>
+        <w:rPr>
+          <w:rFonts w:hint="eastAsia" w:eastAsia="宋体"/>
+          <w:lang w:val="en-US" w:eastAsia="zh-CN"/>
+        </w:rPr>
+        <w:t xml:space="preserve">Set the slope of </w:t>
+      </w:r>
+      <w:r>
+        <w:rPr>
+          <w:rFonts w:hint="eastAsia"/>
+          <w:lang w:val="en-US" w:eastAsia="zh-CN"/>
+        </w:rPr>
+        <w:t>partially-ordered array as k2;</w:t>
+      </w:r>
+    </w:p>
+    <w:p>
+      <w:pPr>
+        <w:pStyle w:val="10"/>
+        <w:numPr>
+          <w:numId w:val="0"/>
+        </w:numPr>
+        <w:bidi w:val="0"/>
+        <w:ind w:firstLine="660" w:firstLineChars="300"/>
+        <w:rPr>
+          <w:rFonts w:hint="eastAsia"/>
+          <w:lang w:val="en-US" w:eastAsia="zh-CN"/>
+        </w:rPr>
+      </w:pPr>
+      <w:r>
+        <w:rPr>
+          <w:rFonts w:hint="eastAsia" w:eastAsia="宋体"/>
+          <w:lang w:val="en-US" w:eastAsia="zh-CN"/>
+        </w:rPr>
+        <w:t xml:space="preserve">Set the slope of </w:t>
+      </w:r>
+      <w:r>
+        <w:rPr>
+          <w:rFonts w:hint="eastAsia"/>
+          <w:lang w:val="en-US" w:eastAsia="zh-CN"/>
+        </w:rPr>
+        <w:t>ordered array as k3;</w:t>
+      </w:r>
+    </w:p>
+    <w:p>
+      <w:pPr>
+        <w:pStyle w:val="10"/>
+        <w:numPr>
+          <w:numId w:val="0"/>
+        </w:numPr>
+        <w:bidi w:val="0"/>
+        <w:ind w:firstLine="660" w:firstLineChars="300"/>
         <w:rPr>
           <w:rFonts w:hint="default"/>
           <w:lang w:val="en-US" w:eastAsia="zh-CN"/>
@@ -793,10 +936,45 @@
       </w:pPr>
       <w:r>
         <w:rPr>
+          <w:rFonts w:hint="eastAsia" w:eastAsia="宋体"/>
+          <w:lang w:val="en-US" w:eastAsia="zh-CN"/>
+        </w:rPr>
+        <w:t xml:space="preserve">Set the slope of </w:t>
+      </w:r>
+      <w:r>
+        <w:rPr>
           <w:rFonts w:hint="eastAsia"/>
           <w:lang w:val="en-US" w:eastAsia="zh-CN"/>
         </w:rPr>
-        <w:t>And the sort time of  random array is greater than partially-ordered array.</w:t>
+        <w:t xml:space="preserve"> reverse-ordered array as k4;</w:t>
+      </w:r>
+    </w:p>
+    <w:p>
+      <w:pPr>
+        <w:pStyle w:val="10"/>
+        <w:numPr>
+          <w:numId w:val="0"/>
+        </w:numPr>
+        <w:bidi w:val="0"/>
+        <w:ind w:firstLine="660" w:firstLineChars="300"/>
+        <w:rPr>
+          <w:rFonts w:hint="default"/>
+          <w:lang w:val="en-US" w:eastAsia="zh-CN"/>
+        </w:rPr>
+      </w:pPr>
+      <w:r>
+        <w:rPr>
+          <w:rFonts w:hint="default" w:eastAsia="宋体"/>
+          <w:lang w:val="en-US" w:eastAsia="zh-CN"/>
+        </w:rPr>
+        <w:t>then I can calculate the slope based on the graph</w:t>
+      </w:r>
+      <w:r>
+        <w:rPr>
+          <w:rFonts w:hint="eastAsia" w:eastAsia="宋体"/>
+          <w:lang w:val="en-US" w:eastAsia="zh-CN"/>
+        </w:rPr>
+        <w:t>,k1=1.5;k2=1.75,k3=1;k4=2.</w:t>
       </w:r>
     </w:p>
     <w:p>
@@ -915,10 +1093,8 @@
         <w:bidi w:val="0"/>
         <w:ind w:left="360" w:leftChars="0"/>
         <w:rPr>
-          <w:rFonts w:cstheme="minorHAnsi"/>
-          <w:b/>
-          <w:sz w:val="28"/>
-          <w:szCs w:val="28"/>
+          <w:rFonts w:hint="default" w:eastAsia="宋体"/>
+          <w:lang w:val="en-US" w:eastAsia="zh-CN"/>
         </w:rPr>
       </w:pPr>
       <w:r>
@@ -927,7 +1103,7 @@
           <w:lang w:val="en-US" w:eastAsia="zh-CN"/>
         </w:rPr>
         <w:object>
-          <v:shape id="_x0000_i1025" o:spt="75" type="#_x0000_t75" style="height:312pt;width:469.5pt;" o:ole="t" filled="f" o:preferrelative="t" stroked="f" coordsize="21600,21600">
+          <v:shape id="_x0000_i1026" o:spt="75" type="#_x0000_t75" style="height:312pt;width:469.5pt;" o:ole="t" filled="f" o:preferrelative="t" stroked="f" coordsize="21600,21600">
             <v:path/>
             <v:fill on="f" focussize="0,0"/>
             <v:stroke on="f"/>
@@ -936,11 +1112,64 @@
             <w10:wrap type="none"/>
             <w10:anchorlock/>
           </v:shape>
-          <o:OLEObject Type="Embed" ProgID="Excel.Sheet.12" ShapeID="_x0000_i1025" DrawAspect="Content" ObjectID="_1468075725" r:id="rId11">
+          <o:OLEObject Type="Embed" ProgID="Excel.Sheet.12" ShapeID="_x0000_i1026" DrawAspect="Content" ObjectID="_1468075725" r:id="rId11">
             <o:LockedField>false</o:LockedField>
           </o:OLEObject>
         </w:object>
       </w:r>
+      <w:r>
+        <w:rPr>
+          <w:rFonts w:hint="eastAsia" w:eastAsia="宋体"/>
+          <w:lang w:val="en-US" w:eastAsia="zh-CN"/>
+        </w:rPr>
+        <w:t>However,I can plot log n along the x-axis,t*E-3 =time,log t along the y-axis;then I can get a table and a graph as follow.</w:t>
+      </w:r>
+    </w:p>
+    <w:p>
+      <w:pPr>
+        <w:numPr>
+          <w:ilvl w:val="0"/>
+          <w:numId w:val="0"/>
+        </w:numPr>
+        <w:bidi w:val="0"/>
+        <w:ind w:left="360" w:leftChars="0"/>
+        <w:rPr>
+          <w:rFonts w:hint="default" w:eastAsia="宋体" w:cstheme="minorHAnsi"/>
+          <w:b/>
+          <w:sz w:val="28"/>
+          <w:szCs w:val="28"/>
+          <w:lang w:val="en-US" w:eastAsia="zh-CN"/>
+        </w:rPr>
+      </w:pPr>
+      <w:r>
+        <w:rPr>
+          <w:rFonts w:hint="eastAsia" w:eastAsia="宋体"/>
+          <w:lang w:val="en-US" w:eastAsia="zh-CN"/>
+        </w:rPr>
+        <w:t>;</w:t>
+      </w:r>
+      <w:bookmarkStart w:id="1" w:name="_GoBack"/>
+      <w:r>
+        <w:rPr>
+          <w:rFonts w:hint="eastAsia" w:eastAsia="宋体"/>
+          <w:lang w:val="en-US" w:eastAsia="zh-CN"/>
+        </w:rPr>
+        <w:object>
+          <v:shape id="_x0000_i1029" o:spt="75" alt="" type="#_x0000_t75" style="height:271.65pt;width:403.6pt;" o:ole="t" filled="f" o:preferrelative="t" stroked="f" coordsize="21600,21600">
+            <v:path/>
+            <v:fill on="f" focussize="0,0"/>
+            <v:stroke on="f"/>
+            <v:imagedata r:id="rId14" o:title=""/>
+            <o:lock v:ext="edit" aspectratio="t"/>
+            <w10:wrap type="none"/>
+            <w10:anchorlock/>
+          </v:shape>
+          <o:OLEObject Type="Embed" ProgID="Excel.Sheet.12" ShapeID="_x0000_i1029" DrawAspect="Content" ObjectID="_1468075726" r:id="rId13">
+            <o:LockedField>false</o:LockedField>
+          </o:OLEObject>
+        </w:object>
+      </w:r>
+      <w:bookmarkEnd w:id="1"/>
     </w:p>
     <w:p>
       <w:pPr>
@@ -1018,7 +1247,7 @@
                     </pic:cNvPicPr>
                   </pic:nvPicPr>
                   <pic:blipFill>
-                    <a:blip r:embed="rId13"/>
+                    <a:blip r:embed="rId15"/>
                     <a:stretch>
                       <a:fillRect/>
                     </a:stretch>
@@ -1075,7 +1304,7 @@
                     </pic:cNvPicPr>
                   </pic:nvPicPr>
                   <pic:blipFill>
-                    <a:blip r:embed="rId14"/>
+                    <a:blip r:embed="rId16"/>
                     <a:stretch>
                       <a:fillRect/>
                     </a:stretch>
@@ -1147,6 +1376,18 @@
 <file path=word/numbering.xml><?xml version="1.0" encoding="utf-8"?>
 <w:numbering xmlns:wpc="http://schemas.microsoft.com/office/word/2010/wordprocessingCanvas" xmlns:mc="http://schemas.openxmlformats.org/markup-compatibility/2006" xmlns:o="urn:schemas-microsoft-com:office:office" xmlns:r="http://schemas.openxmlformats.org/officeDocument/2006/relationships" xmlns:m="http://schemas.openxmlformats.org/officeDocument/2006/math" xmlns:v="urn:schemas-microsoft-com:vml" xmlns:wp14="http://schemas.microsoft.com/office/word/2010/wordprocessingDrawing" xmlns:wp="http://schemas.openxmlformats.org/drawingml/2006/wordprocessingDrawing" xmlns:w10="urn:schemas-microsoft-com:office:word" xmlns:w="http://schemas.openxmlformats.org/wordprocessingml/2006/main" xmlns:w14="http://schemas.microsoft.com/office/word/2010/wordml" xmlns:wpg="http://schemas.microsoft.com/office/word/2010/wordprocessingGroup" xmlns:wpi="http://schemas.microsoft.com/office/word/2010/wordprocessingInk" xmlns:wne="http://schemas.microsoft.com/office/word/2006/wordml" xmlns:wps="http://schemas.microsoft.com/office/word/2010/wordprocessingShape" mc:Ignorable="w14 wp14">
   <w:abstractNum w:abstractNumId="0">
+    <w:nsid w:val="30CEA35B"/>
+    <w:multiLevelType w:val="singleLevel"/>
+    <w:tmpl w:val="30CEA35B"/>
+    <w:lvl w:ilvl="0" w:tentative="0">
+      <w:start w:val="2"/>
+      <w:numFmt w:val="decimal"/>
+      <w:suff w:val="nothing"/>
+      <w:lvlText w:val="%1、"/>
+      <w:lvlJc w:val="left"/>
+    </w:lvl>
+  </w:abstractNum>
+  <w:abstractNum w:abstractNumId="1">
     <w:nsid w:val="6A18694C"/>
     <w:multiLevelType w:val="multilevel"/>
     <w:tmpl w:val="6A18694C"/>
@@ -1260,6 +1501,9 @@
     </w:lvl>
   </w:abstractNum>
   <w:num w:numId="1">
+    <w:abstractNumId w:val="1"/>
+  </w:num>
+  <w:num w:numId="2">
     <w:abstractNumId w:val="0"/>
   </w:num>
 </w:numbering>

</xml_diff>